<commit_message>
W01 Winter 2021 Prep.
</commit_message>
<xml_diff>
--- a/Course_Outline.docx
+++ b/Course_Outline.docx
@@ -2760,7 +2760,16 @@
                 <w:sz w:val="20"/>
                 <w:szCs w:val="20"/>
               </w:rPr>
-              <w:t>ISBN-10: 0134549899</w:t>
+              <w:t xml:space="preserve">ISBN-10: </w:t>
+            </w:r>
+            <w:proofErr w:type="gramStart"/>
+            <w:r>
+              <w:rPr>
+                <w:rFonts w:eastAsia="Times New Roman" w:cs="Times New Roman"/>
+                <w:sz w:val="20"/>
+                <w:szCs w:val="20"/>
+              </w:rPr>
+              <w:t>0134549899</w:t>
             </w:r>
             <w:r>
               <w:rPr>
@@ -2776,7 +2785,16 @@
                 <w:sz w:val="20"/>
                 <w:szCs w:val="20"/>
               </w:rPr>
-              <w:t>ISBN-13: 9780134549897</w:t>
+              <w:t>ISBN</w:t>
+            </w:r>
+            <w:proofErr w:type="gramEnd"/>
+            <w:r>
+              <w:rPr>
+                <w:rFonts w:eastAsia="Times New Roman" w:cs="Times New Roman"/>
+                <w:sz w:val="20"/>
+                <w:szCs w:val="20"/>
+              </w:rPr>
+              <w:t>-13: 9780134549897</w:t>
             </w:r>
           </w:p>
           <w:p>
@@ -3704,7 +3722,15 @@
                       <w:sz w:val="20"/>
                       <w:szCs w:val="20"/>
                     </w:rPr>
-                    <w:t>W01</w:t>
+                    <w:t>Lec</w:t>
+                  </w:r>
+                  <w:r>
+                    <w:rPr>
+                      <w:rFonts w:eastAsia="Times New Roman" w:cs="Times New Roman"/>
+                      <w:sz w:val="20"/>
+                      <w:szCs w:val="20"/>
+                    </w:rPr>
+                    <w:t>01</w:t>
                   </w:r>
                   <w:r>
                     <w:rPr>
@@ -3826,7 +3852,7 @@
                       <w:sz w:val="20"/>
                       <w:szCs w:val="20"/>
                     </w:rPr>
-                    <w:t>W0</w:t>
+                    <w:t>Lec0</w:t>
                   </w:r>
                   <w:r>
                     <w:rPr>
@@ -3938,7 +3964,7 @@
                       <w:sz w:val="20"/>
                       <w:szCs w:val="20"/>
                     </w:rPr>
-                    <w:t>W0</w:t>
+                    <w:t>Lec0</w:t>
                   </w:r>
                   <w:r>
                     <w:rPr>
@@ -4137,7 +4163,7 @@
                       <w:sz w:val="20"/>
                       <w:szCs w:val="20"/>
                     </w:rPr>
-                    <w:t>W0</w:t>
+                    <w:t>Lec0</w:t>
                   </w:r>
                   <w:r>
                     <w:rPr>
@@ -4219,7 +4245,15 @@
                       <w:sz w:val="20"/>
                       <w:szCs w:val="20"/>
                     </w:rPr>
-                    <w:t>W0</w:t>
+                    <w:t>Lec</w:t>
+                  </w:r>
+                  <w:r>
+                    <w:rPr>
+                      <w:rFonts w:eastAsia="Times New Roman" w:cs="Times New Roman"/>
+                      <w:sz w:val="20"/>
+                      <w:szCs w:val="20"/>
+                    </w:rPr>
+                    <w:t>0</w:t>
                   </w:r>
                   <w:r>
                     <w:rPr>
@@ -4427,7 +4461,15 @@
                       <w:sz w:val="20"/>
                       <w:szCs w:val="20"/>
                     </w:rPr>
-                    <w:t>W0</w:t>
+                    <w:t>Lec</w:t>
+                  </w:r>
+                  <w:r>
+                    <w:rPr>
+                      <w:rFonts w:eastAsia="Times New Roman" w:cs="Times New Roman"/>
+                      <w:sz w:val="20"/>
+                      <w:szCs w:val="20"/>
+                    </w:rPr>
+                    <w:t>0</w:t>
                   </w:r>
                   <w:r>
                     <w:rPr>
@@ -4515,7 +4557,15 @@
                       <w:sz w:val="20"/>
                       <w:szCs w:val="20"/>
                     </w:rPr>
-                    <w:t>W0</w:t>
+                    <w:t>Lec</w:t>
+                  </w:r>
+                  <w:r>
+                    <w:rPr>
+                      <w:rFonts w:eastAsia="Times New Roman" w:cs="Times New Roman"/>
+                      <w:sz w:val="20"/>
+                      <w:szCs w:val="20"/>
+                    </w:rPr>
+                    <w:t>0</w:t>
                   </w:r>
                   <w:r>
                     <w:rPr>
@@ -4682,7 +4732,15 @@
                       <w:sz w:val="20"/>
                       <w:szCs w:val="20"/>
                     </w:rPr>
-                    <w:t>W0</w:t>
+                    <w:t>Lec</w:t>
+                  </w:r>
+                  <w:r>
+                    <w:rPr>
+                      <w:rFonts w:eastAsia="Times New Roman" w:cs="Times New Roman"/>
+                      <w:sz w:val="20"/>
+                      <w:szCs w:val="20"/>
+                    </w:rPr>
+                    <w:t>0</w:t>
                   </w:r>
                   <w:r>
                     <w:rPr>
@@ -4800,7 +4858,15 @@
                       <w:sz w:val="20"/>
                       <w:szCs w:val="20"/>
                     </w:rPr>
-                    <w:t>W0</w:t>
+                    <w:t>Lec</w:t>
+                  </w:r>
+                  <w:r>
+                    <w:rPr>
+                      <w:rFonts w:eastAsia="Times New Roman" w:cs="Times New Roman"/>
+                      <w:sz w:val="20"/>
+                      <w:szCs w:val="20"/>
+                    </w:rPr>
+                    <w:t>0</w:t>
                   </w:r>
                   <w:r>
                     <w:rPr>
@@ -4861,7 +4927,29 @@
                       <w:sz w:val="18"/>
                       <w:szCs w:val="18"/>
                     </w:rPr>
-                    <w:t xml:space="preserve"> Don't Care Conditions.</w:t>
+                    <w:t xml:space="preserve"> </w:t>
+                  </w:r>
+                  <w:proofErr w:type="gramStart"/>
+                  <w:r>
+                    <w:rPr>
+                      <w:rFonts w:eastAsia="Times New Roman" w:cs="Times New Roman"/>
+                      <w:b w:val="0"/>
+                      <w:bCs w:val="0"/>
+                      <w:sz w:val="18"/>
+                      <w:szCs w:val="18"/>
+                    </w:rPr>
+                    <w:t>Don't</w:t>
+                  </w:r>
+                  <w:proofErr w:type="gramEnd"/>
+                  <w:r>
+                    <w:rPr>
+                      <w:rFonts w:eastAsia="Times New Roman" w:cs="Times New Roman"/>
+                      <w:b w:val="0"/>
+                      <w:bCs w:val="0"/>
+                      <w:sz w:val="18"/>
+                      <w:szCs w:val="18"/>
+                    </w:rPr>
+                    <w:t xml:space="preserve"> Care Conditions.</w:t>
                   </w:r>
                 </w:p>
               </w:tc>
@@ -4966,7 +5054,7 @@
                       <w:sz w:val="20"/>
                       <w:szCs w:val="20"/>
                     </w:rPr>
-                    <w:t>W</w:t>
+                    <w:t>Lec</w:t>
                   </w:r>
                   <w:r>
                     <w:rPr>
@@ -5001,7 +5089,29 @@
                       <w:sz w:val="18"/>
                       <w:szCs w:val="18"/>
                     </w:rPr>
-                    <w:t>Analysis. Design. Two-Level Design AND-OR, OR-AND.</w:t>
+                    <w:t>Analysis. Design. Two-Level Design AND-</w:t>
+                  </w:r>
+                  <w:proofErr w:type="gramStart"/>
+                  <w:r>
+                    <w:rPr>
+                      <w:rFonts w:eastAsia="Times New Roman" w:cs="Times New Roman"/>
+                      <w:b w:val="0"/>
+                      <w:bCs w:val="0"/>
+                      <w:sz w:val="18"/>
+                      <w:szCs w:val="18"/>
+                    </w:rPr>
+                    <w:t>OR,</w:t>
+                  </w:r>
+                  <w:proofErr w:type="gramEnd"/>
+                  <w:r>
+                    <w:rPr>
+                      <w:rFonts w:eastAsia="Times New Roman" w:cs="Times New Roman"/>
+                      <w:b w:val="0"/>
+                      <w:bCs w:val="0"/>
+                      <w:sz w:val="18"/>
+                      <w:szCs w:val="18"/>
+                    </w:rPr>
+                    <w:t xml:space="preserve"> OR-AND.</w:t>
                   </w:r>
                 </w:p>
                 <w:p>
@@ -5020,7 +5130,7 @@
                       <w:sz w:val="20"/>
                       <w:szCs w:val="20"/>
                     </w:rPr>
-                    <w:t>W</w:t>
+                    <w:t>Lec</w:t>
                   </w:r>
                   <w:r>
                     <w:rPr>
@@ -5155,7 +5265,15 @@
                       <w:sz w:val="20"/>
                       <w:szCs w:val="20"/>
                     </w:rPr>
-                    <w:t>W0</w:t>
+                    <w:t>Lec</w:t>
+                  </w:r>
+                  <w:r>
+                    <w:rPr>
+                      <w:rFonts w:eastAsia="Times New Roman" w:cs="Times New Roman"/>
+                      <w:sz w:val="20"/>
+                      <w:szCs w:val="20"/>
+                    </w:rPr>
+                    <w:t>0</w:t>
                   </w:r>
                   <w:r>
                     <w:rPr>
@@ -5299,7 +5417,15 @@
                       <w:sz w:val="20"/>
                       <w:szCs w:val="20"/>
                     </w:rPr>
-                    <w:t>W0</w:t>
+                    <w:t>Lec</w:t>
+                  </w:r>
+                  <w:r>
+                    <w:rPr>
+                      <w:rFonts w:eastAsia="Times New Roman" w:cs="Times New Roman"/>
+                      <w:sz w:val="20"/>
+                      <w:szCs w:val="20"/>
+                    </w:rPr>
+                    <w:t>0</w:t>
                   </w:r>
                   <w:r>
                     <w:rPr>
@@ -5350,7 +5476,15 @@
                       <w:sz w:val="20"/>
                       <w:szCs w:val="20"/>
                     </w:rPr>
-                    <w:t>W0</w:t>
+                    <w:t>Lec</w:t>
+                  </w:r>
+                  <w:r>
+                    <w:rPr>
+                      <w:rFonts w:eastAsia="Times New Roman" w:cs="Times New Roman"/>
+                      <w:sz w:val="20"/>
+                      <w:szCs w:val="20"/>
+                    </w:rPr>
+                    <w:t>0</w:t>
                   </w:r>
                   <w:r>
                     <w:rPr>
@@ -5533,7 +5667,15 @@
                       <w:sz w:val="20"/>
                       <w:szCs w:val="20"/>
                     </w:rPr>
-                    <w:t>W0</w:t>
+                    <w:t>Lec</w:t>
+                  </w:r>
+                  <w:r>
+                    <w:rPr>
+                      <w:rFonts w:eastAsia="Times New Roman" w:cs="Times New Roman"/>
+                      <w:sz w:val="20"/>
+                      <w:szCs w:val="20"/>
+                    </w:rPr>
+                    <w:t>0</w:t>
                   </w:r>
                   <w:r>
                     <w:rPr>
@@ -5595,15 +5737,31 @@
                       <w:sz w:val="20"/>
                       <w:szCs w:val="20"/>
                     </w:rPr>
-                    <w:t>W0</w:t>
-                  </w:r>
-                  <w:r>
-                    <w:rPr>
-                      <w:rFonts w:eastAsia="Times New Roman" w:cs="Times New Roman"/>
-                      <w:sz w:val="20"/>
-                      <w:szCs w:val="20"/>
-                    </w:rPr>
-                    <w:t>9A</w:t>
+                    <w:t>Lec</w:t>
+                  </w:r>
+                  <w:r>
+                    <w:rPr>
+                      <w:rFonts w:eastAsia="Times New Roman" w:cs="Times New Roman"/>
+                      <w:sz w:val="20"/>
+                      <w:szCs w:val="20"/>
+                    </w:rPr>
+                    <w:t>0</w:t>
+                  </w:r>
+                  <w:r>
+                    <w:rPr>
+                      <w:rFonts w:eastAsia="Times New Roman" w:cs="Times New Roman"/>
+                      <w:sz w:val="20"/>
+                      <w:szCs w:val="20"/>
+                    </w:rPr>
+                    <w:t>9</w:t>
+                  </w:r>
+                  <w:r>
+                    <w:rPr>
+                      <w:rFonts w:eastAsia="Times New Roman" w:cs="Times New Roman"/>
+                      <w:sz w:val="20"/>
+                      <w:szCs w:val="20"/>
+                    </w:rPr>
+                    <w:t>B</w:t>
                   </w:r>
                   <w:r>
                     <w:rPr>
@@ -5776,7 +5934,7 @@
                       <w:sz w:val="20"/>
                       <w:szCs w:val="20"/>
                     </w:rPr>
-                    <w:t>W</w:t>
+                    <w:t>Lec</w:t>
                   </w:r>
                   <w:r>
                     <w:rPr>
@@ -5830,7 +5988,7 @@
                       <w:sz w:val="20"/>
                       <w:szCs w:val="20"/>
                     </w:rPr>
-                    <w:t>W</w:t>
+                    <w:t>Lec</w:t>
                   </w:r>
                   <w:r>
                     <w:rPr>
@@ -6025,7 +6183,15 @@
                       <w:sz w:val="20"/>
                       <w:szCs w:val="20"/>
                     </w:rPr>
-                    <w:t>W1</w:t>
+                    <w:t>Lec</w:t>
+                  </w:r>
+                  <w:r>
+                    <w:rPr>
+                      <w:rFonts w:eastAsia="Times New Roman" w:cs="Times New Roman"/>
+                      <w:sz w:val="20"/>
+                      <w:szCs w:val="20"/>
+                    </w:rPr>
+                    <w:t>1</w:t>
                   </w:r>
                   <w:r>
                     <w:rPr>
@@ -6099,7 +6265,15 @@
                       <w:sz w:val="20"/>
                       <w:szCs w:val="20"/>
                     </w:rPr>
-                    <w:t>W1</w:t>
+                    <w:t>Lec</w:t>
+                  </w:r>
+                  <w:r>
+                    <w:rPr>
+                      <w:rFonts w:eastAsia="Times New Roman" w:cs="Times New Roman"/>
+                      <w:sz w:val="20"/>
+                      <w:szCs w:val="20"/>
+                    </w:rPr>
+                    <w:t>1</w:t>
                   </w:r>
                   <w:r>
                     <w:rPr>
@@ -6249,7 +6423,15 @@
                       <w:sz w:val="20"/>
                       <w:szCs w:val="20"/>
                     </w:rPr>
-                    <w:t>W1</w:t>
+                    <w:t>Lec</w:t>
+                  </w:r>
+                  <w:r>
+                    <w:rPr>
+                      <w:rFonts w:eastAsia="Times New Roman" w:cs="Times New Roman"/>
+                      <w:sz w:val="20"/>
+                      <w:szCs w:val="20"/>
+                    </w:rPr>
+                    <w:t>1</w:t>
                   </w:r>
                   <w:r>
                     <w:rPr>
@@ -6311,7 +6493,15 @@
                       <w:sz w:val="20"/>
                       <w:szCs w:val="20"/>
                     </w:rPr>
-                    <w:t>W12</w:t>
+                    <w:t>Lec</w:t>
+                  </w:r>
+                  <w:r>
+                    <w:rPr>
+                      <w:rFonts w:eastAsia="Times New Roman" w:cs="Times New Roman"/>
+                      <w:sz w:val="20"/>
+                      <w:szCs w:val="20"/>
+                    </w:rPr>
+                    <w:t>12</w:t>
                   </w:r>
                   <w:r>
                     <w:rPr>
@@ -6492,7 +6682,15 @@
                       <w:szCs w:val="20"/>
                     </w:rPr>
                     <w:lastRenderedPageBreak/>
-                    <w:t>W13</w:t>
+                    <w:t>Lec</w:t>
+                  </w:r>
+                  <w:r>
+                    <w:rPr>
+                      <w:rFonts w:eastAsia="Times New Roman" w:cs="Times New Roman"/>
+                      <w:sz w:val="20"/>
+                      <w:szCs w:val="20"/>
+                    </w:rPr>
+                    <w:t>13</w:t>
                   </w:r>
                   <w:r>
                     <w:rPr>
@@ -6586,7 +6784,15 @@
                       <w:sz w:val="20"/>
                       <w:szCs w:val="20"/>
                     </w:rPr>
-                    <w:t>W13</w:t>
+                    <w:t>Lec</w:t>
+                  </w:r>
+                  <w:r>
+                    <w:rPr>
+                      <w:rFonts w:eastAsia="Times New Roman" w:cs="Times New Roman"/>
+                      <w:sz w:val="20"/>
+                      <w:szCs w:val="20"/>
+                    </w:rPr>
+                    <w:t>13</w:t>
                   </w:r>
                   <w:r>
                     <w:rPr>
@@ -6766,7 +6972,15 @@
                       <w:sz w:val="20"/>
                       <w:szCs w:val="20"/>
                     </w:rPr>
-                    <w:t>W1</w:t>
+                    <w:t>Lec</w:t>
+                  </w:r>
+                  <w:r>
+                    <w:rPr>
+                      <w:rFonts w:eastAsia="Times New Roman" w:cs="Times New Roman"/>
+                      <w:sz w:val="20"/>
+                      <w:szCs w:val="20"/>
+                    </w:rPr>
+                    <w:t>1</w:t>
                   </w:r>
                   <w:r>
                     <w:rPr>
@@ -6951,7 +7165,15 @@
                       <w:sz w:val="20"/>
                       <w:szCs w:val="20"/>
                     </w:rPr>
-                    <w:t>W1</w:t>
+                    <w:t>Lec</w:t>
+                  </w:r>
+                  <w:r>
+                    <w:rPr>
+                      <w:rFonts w:eastAsia="Times New Roman" w:cs="Times New Roman"/>
+                      <w:sz w:val="20"/>
+                      <w:szCs w:val="20"/>
+                    </w:rPr>
+                    <w:t>1</w:t>
                   </w:r>
                   <w:r>
                     <w:rPr>
@@ -7190,7 +7412,15 @@
                       <w:sz w:val="20"/>
                       <w:szCs w:val="20"/>
                     </w:rPr>
-                    <w:t xml:space="preserve">, Wednesday  </w:t>
+                    <w:t xml:space="preserve">, </w:t>
+                  </w:r>
+                  <w:proofErr w:type="gramStart"/>
+                  <w:r>
+                    <w:rPr>
+                      <w:sz w:val="20"/>
+                      <w:szCs w:val="20"/>
+                    </w:rPr>
+                    <w:t xml:space="preserve">Wednesday  </w:t>
                   </w:r>
                   <w:r>
                     <w:rPr>
@@ -7199,6 +7429,7 @@
                     </w:rPr>
                     <w:t>04</w:t>
                   </w:r>
+                  <w:proofErr w:type="gramEnd"/>
                   <w:r>
                     <w:rPr>
                       <w:sz w:val="20"/>
@@ -7349,7 +7580,15 @@
                       <w:sz w:val="20"/>
                       <w:szCs w:val="20"/>
                     </w:rPr>
-                    <w:t xml:space="preserve">Section 52, Wednesday  </w:t>
+                    <w:t xml:space="preserve">Section 52, </w:t>
+                  </w:r>
+                  <w:proofErr w:type="gramStart"/>
+                  <w:r>
+                    <w:rPr>
+                      <w:sz w:val="20"/>
+                      <w:szCs w:val="20"/>
+                    </w:rPr>
+                    <w:t xml:space="preserve">Wednesday  </w:t>
                   </w:r>
                   <w:r>
                     <w:rPr>
@@ -7358,6 +7597,7 @@
                     </w:rPr>
                     <w:t>05</w:t>
                   </w:r>
+                  <w:proofErr w:type="gramEnd"/>
                   <w:r>
                     <w:rPr>
                       <w:sz w:val="20"/>
@@ -7488,7 +7728,15 @@
                       <w:sz w:val="20"/>
                       <w:szCs w:val="20"/>
                     </w:rPr>
-                    <w:t>, Wednesday  0</w:t>
+                    <w:t xml:space="preserve">, </w:t>
+                  </w:r>
+                  <w:proofErr w:type="gramStart"/>
+                  <w:r>
+                    <w:rPr>
+                      <w:sz w:val="20"/>
+                      <w:szCs w:val="20"/>
+                    </w:rPr>
+                    <w:t>Wednesday  0</w:t>
                   </w:r>
                   <w:r>
                     <w:rPr>
@@ -7497,6 +7745,7 @@
                     </w:rPr>
                     <w:t>7</w:t>
                   </w:r>
+                  <w:proofErr w:type="gramEnd"/>
                   <w:r>
                     <w:rPr>
                       <w:sz w:val="20"/>
@@ -7626,7 +7875,15 @@
                       <w:sz w:val="20"/>
                       <w:szCs w:val="20"/>
                     </w:rPr>
-                    <w:t xml:space="preserve">, Wednesday  </w:t>
+                    <w:t xml:space="preserve">, </w:t>
+                  </w:r>
+                  <w:proofErr w:type="gramStart"/>
+                  <w:r>
+                    <w:rPr>
+                      <w:sz w:val="20"/>
+                      <w:szCs w:val="20"/>
+                    </w:rPr>
+                    <w:t xml:space="preserve">Wednesday  </w:t>
                   </w:r>
                   <w:r>
                     <w:rPr>
@@ -7635,6 +7892,7 @@
                     </w:rPr>
                     <w:t>08</w:t>
                   </w:r>
+                  <w:proofErr w:type="gramEnd"/>
                   <w:r>
                     <w:rPr>
                       <w:sz w:val="20"/>
@@ -8114,6 +8372,7 @@
         </w:rPr>
         <w:t xml:space="preserve">marginalize anyone are </w:t>
       </w:r>
+      <w:proofErr w:type="gramStart"/>
       <w:r>
         <w:rPr>
           <w:rFonts w:cs="Times New Roman"/>
@@ -8128,7 +8387,16 @@
           <w:sz w:val="20"/>
           <w:szCs w:val="20"/>
         </w:rPr>
-        <w:t xml:space="preserve">unacceptable. </w:t>
+        <w:t>unacceptable</w:t>
+      </w:r>
+      <w:proofErr w:type="gramEnd"/>
+      <w:r>
+        <w:rPr>
+          <w:rFonts w:cs="Times New Roman"/>
+          <w:sz w:val="20"/>
+          <w:szCs w:val="20"/>
+        </w:rPr>
+        <w:t xml:space="preserve">. </w:t>
       </w:r>
       <w:r>
         <w:rPr>
@@ -9175,8 +9443,18 @@
           <w:sz w:val="20"/>
           <w:szCs w:val="20"/>
         </w:rPr>
-        <w:t>, and etc.</w:t>
-      </w:r>
+        <w:t xml:space="preserve">, </w:t>
+      </w:r>
+      <w:proofErr w:type="gramStart"/>
+      <w:r>
+        <w:rPr>
+          <w:rFonts w:cs="Times New Roman"/>
+          <w:sz w:val="20"/>
+          <w:szCs w:val="20"/>
+        </w:rPr>
+        <w:t>and etc.</w:t>
+      </w:r>
+      <w:proofErr w:type="gramEnd"/>
     </w:p>
     <w:p>
       <w:pPr>
@@ -11539,7 +11817,25 @@
           <w:sz w:val="20"/>
           <w:szCs w:val="20"/>
         </w:rPr>
-        <w:t xml:space="preserve">Participants in online lectures and lab sections include an instructor, a moderator, and students. Students are able to share </w:t>
+        <w:t xml:space="preserve">Participants in online lectures and lab sections include an instructor, a moderator, and students. Students </w:t>
+      </w:r>
+      <w:proofErr w:type="gramStart"/>
+      <w:r>
+        <w:rPr>
+          <w:rFonts w:cs="Times New Roman"/>
+          <w:sz w:val="20"/>
+          <w:szCs w:val="20"/>
+        </w:rPr>
+        <w:t>are able to</w:t>
+      </w:r>
+      <w:proofErr w:type="gramEnd"/>
+      <w:r>
+        <w:rPr>
+          <w:rFonts w:cs="Times New Roman"/>
+          <w:sz w:val="20"/>
+          <w:szCs w:val="20"/>
+        </w:rPr>
+        <w:t xml:space="preserve"> share </w:t>
       </w:r>
       <w:r>
         <w:rPr>

</xml_diff>